<commit_message>
Solicitud de cambio 01
</commit_message>
<xml_diff>
--- a/Desarrollo/SVO/Documentos/Solicitudes de Cambios/SVO_SC_01.docx
+++ b/Desarrollo/SVO/Documentos/Solicitudes de Cambios/SVO_SC_01.docx
@@ -95,8 +95,6 @@
             <w:r>
               <w:t>0</w:t>
             </w:r>
-            <w:bookmarkStart w:id="0" w:name="_GoBack"/>
-            <w:bookmarkEnd w:id="0"/>
             <w:r>
               <w:t>1-Cambio de formulario de ingreso de datos del cliente</w:t>
             </w:r>
@@ -186,17 +184,27 @@
               <w:t>Huamán Moya, Christopher</w:t>
             </w:r>
           </w:p>
-        </w:tc>
-        <w:tc>
-          <w:tcPr>
-            <w:tcW w:w="3828" w:type="dxa"/>
-          </w:tcPr>
           <w:p>
             <w:pPr>
               <w:jc w:val="center"/>
             </w:pPr>
             <w:r>
-              <w:t>Gerente de Proyecto</w:t>
+              <w:t>Empleado de Finanzas</w:t>
+            </w:r>
+            <w:bookmarkStart w:id="0" w:name="_GoBack"/>
+            <w:bookmarkEnd w:id="0"/>
+          </w:p>
+        </w:tc>
+        <w:tc>
+          <w:tcPr>
+            <w:tcW w:w="3828" w:type="dxa"/>
+          </w:tcPr>
+          <w:p>
+            <w:pPr>
+              <w:jc w:val="center"/>
+            </w:pPr>
+            <w:r>
+              <w:t>Jefe de Finanzas</w:t>
             </w:r>
           </w:p>
         </w:tc>

</xml_diff>